<commit_message>
doplneny texty, doplnen uvod a odkazy, zmena css
</commit_message>
<xml_diff>
--- a/text_web_komplet.docx
+++ b/text_web_komplet.docx
@@ -25,15 +25,7 @@
         </w:rPr>
       </w:pPr>
       <w:r>
-        <w:t xml:space="preserve">Obec </w:t>
-      </w:r>
-      <w:proofErr w:type="spellStart"/>
-      <w:r>
-        <w:t>Komárov</w:t>
-      </w:r>
-      <w:proofErr w:type="spellEnd"/>
-      <w:r>
-        <w:t xml:space="preserve"> patří k nejsevernějším vesnicím Slovácka. </w:t>
+        <w:t xml:space="preserve">Obec Komárov patří k nejsevernějším vesnicím Slovácka. </w:t>
       </w:r>
       <w:r>
         <w:rPr>
@@ -160,55 +152,15 @@
         <w:t>istence Komárova je potvrzena do</w:t>
       </w:r>
       <w:r>
-        <w:t xml:space="preserve"> Zemských desek již v roce 1349 jako vlastnictví pánů </w:t>
-      </w:r>
-      <w:proofErr w:type="spellStart"/>
-      <w:r>
-        <w:t>Ješka</w:t>
-      </w:r>
-      <w:proofErr w:type="spellEnd"/>
-      <w:r>
-        <w:t xml:space="preserve"> a Dětřicha. Je ale nesporné, že její založení bychom museli posunout o mnoho let zpátky. V záznamu o platbě mostného se objevuje roku 1362 pod názvem </w:t>
-      </w:r>
-      <w:proofErr w:type="spellStart"/>
-      <w:r>
-        <w:t>Kumarow</w:t>
-      </w:r>
-      <w:proofErr w:type="spellEnd"/>
-      <w:r>
-        <w:t xml:space="preserve">. Další verze názvu, </w:t>
-      </w:r>
-      <w:proofErr w:type="spellStart"/>
-      <w:r>
-        <w:t>Komarow</w:t>
-      </w:r>
-      <w:proofErr w:type="spellEnd"/>
-      <w:r>
-        <w:t xml:space="preserve">, se objevuje v roce 1384, kdy se obec stala součástí panství Podhradí (Pohořelice). Tehdejší pán, </w:t>
-      </w:r>
-      <w:proofErr w:type="spellStart"/>
-      <w:r>
-        <w:t>Mikš</w:t>
-      </w:r>
-      <w:proofErr w:type="spellEnd"/>
-      <w:r>
-        <w:t xml:space="preserve"> z Podhradí, byl zastáncem myšlenek Jana Husa a dokonce podepsal protest proti jeho upálení.</w:t>
-      </w:r>
-    </w:p>
-    <w:p>
-      <w:pPr>
-        <w:jc w:val="both"/>
-      </w:pPr>
-      <w:r>
-        <w:t xml:space="preserve">Společně s Podhradím měnil </w:t>
-      </w:r>
-      <w:proofErr w:type="spellStart"/>
-      <w:r>
-        <w:t>Komárov</w:t>
-      </w:r>
-      <w:proofErr w:type="spellEnd"/>
-      <w:r>
-        <w:t xml:space="preserve"> často své držitele. Ves byla stále prodávána, přecházela do dědictví a zástav. Bouřlivé 15. století s náboženskými válkami a poválečnou anarchií, zvůle okolních pánů bojujících za tu hned za onu stranu, vpády uherského krále Matyáše na Moravu, to vše vedlo takřka k úplnému zpustošení Komá</w:t>
+        <w:t xml:space="preserve"> Zemských desek již v roce 1349 jako vlastnictví pánů Ješka a Dětřicha. Je ale nesporné, že její založení bychom museli posunout o mnoho let zpátky. V záznamu o platbě mostného se objevuje roku 1362 pod názvem Kumarow. Další verze názvu, Komarow, se objevuje v roce 1384, kdy se obec stala součástí panství Podhradí (Pohořelice). Tehdejší pán, Mikš z Podhradí, byl zastáncem myšlenek Jana Husa a dokonce podepsal protest proti jeho upálení.</w:t>
+      </w:r>
+    </w:p>
+    <w:p>
+      <w:pPr>
+        <w:jc w:val="both"/>
+      </w:pPr>
+      <w:r>
+        <w:t>Společně s Podhradím měnil Komárov často své držitele. Ves byla stále prodávána, přecházela do dědictví a zástav. Bouřlivé 15. století s náboženskými válkami a poválečnou anarchií, zvůle okolních pánů bojujících za tu hned za onu stranu, vpády uherského krále Matyáše na Moravu, to vše vedlo takřka k úplnému zpustošení Komá</w:t>
       </w:r>
       <w:r>
         <w:t>rova i vesnic v jeho okolí. Také dvě příští století přinesla</w:t>
@@ -220,50 +172,10 @@
         <w:t>další pohromy. Okolní osad</w:t>
       </w:r>
       <w:r>
-        <w:t xml:space="preserve">y jako </w:t>
-      </w:r>
-      <w:proofErr w:type="spellStart"/>
-      <w:r>
-        <w:t>Dalenovice</w:t>
-      </w:r>
-      <w:proofErr w:type="spellEnd"/>
-      <w:r>
-        <w:t xml:space="preserve">, </w:t>
-      </w:r>
-      <w:proofErr w:type="spellStart"/>
-      <w:r>
-        <w:t>Pěnkov</w:t>
-      </w:r>
-      <w:proofErr w:type="spellEnd"/>
-      <w:r>
-        <w:t xml:space="preserve">, </w:t>
-      </w:r>
-      <w:proofErr w:type="spellStart"/>
-      <w:r>
-        <w:t>Mordé</w:t>
-      </w:r>
-      <w:r>
-        <w:t>sky</w:t>
-      </w:r>
-      <w:proofErr w:type="spellEnd"/>
-      <w:r>
-        <w:t xml:space="preserve">, </w:t>
-      </w:r>
-      <w:proofErr w:type="spellStart"/>
-      <w:r>
-        <w:t>Sedlišťky</w:t>
-      </w:r>
-      <w:proofErr w:type="spellEnd"/>
-      <w:r>
-        <w:t xml:space="preserve"> a </w:t>
-      </w:r>
-      <w:proofErr w:type="spellStart"/>
-      <w:r>
-        <w:t>Svojšice</w:t>
-      </w:r>
-      <w:proofErr w:type="spellEnd"/>
-      <w:r>
-        <w:t xml:space="preserve"> byly zničeny tak, že po nich nezbylo nic než pojmenování polních tratí a</w:t>
+        <w:t>y jako Dalenovice, Pěnkov, Mordé</w:t>
+      </w:r>
+      <w:r>
+        <w:t>sky, Sedlišťky a Svojšice byly zničeny tak, že po nich nezbylo nic než pojmenování polních tratí a</w:t>
       </w:r>
       <w:r>
         <w:t xml:space="preserve"> míst v</w:t>
@@ -280,55 +192,7 @@
         </w:rPr>
       </w:pPr>
       <w:r>
-        <w:t xml:space="preserve">Roku 1699 zakoupil za 46 tisíc zlatých </w:t>
-      </w:r>
-      <w:proofErr w:type="spellStart"/>
-      <w:r>
-        <w:t>pohořelské</w:t>
-      </w:r>
-      <w:proofErr w:type="spellEnd"/>
-      <w:r>
-        <w:t xml:space="preserve"> panství tehdejší </w:t>
-      </w:r>
-      <w:proofErr w:type="spellStart"/>
-      <w:r>
-        <w:t>malenovický</w:t>
-      </w:r>
-      <w:proofErr w:type="spellEnd"/>
-      <w:r>
-        <w:t xml:space="preserve"> pán František Karel hrabě z </w:t>
-      </w:r>
-      <w:proofErr w:type="spellStart"/>
-      <w:r>
-        <w:t>Lichtenštejna</w:t>
-      </w:r>
-      <w:proofErr w:type="spellEnd"/>
-      <w:r>
-        <w:t>, svobodný pán z </w:t>
-      </w:r>
-      <w:proofErr w:type="spellStart"/>
-      <w:r>
-        <w:t>Kastelkornu</w:t>
-      </w:r>
-      <w:proofErr w:type="spellEnd"/>
-      <w:r>
-        <w:t xml:space="preserve">. Do 18. století vstoupil </w:t>
-      </w:r>
-      <w:proofErr w:type="spellStart"/>
-      <w:r>
-        <w:t>Komárov</w:t>
-      </w:r>
-      <w:proofErr w:type="spellEnd"/>
-      <w:r>
-        <w:t xml:space="preserve"> již jako součást </w:t>
-      </w:r>
-      <w:proofErr w:type="spellStart"/>
-      <w:r>
-        <w:t>Malenovického</w:t>
-      </w:r>
-      <w:proofErr w:type="spellEnd"/>
-      <w:r>
-        <w:t xml:space="preserve"> panství.</w:t>
+        <w:t>Roku 1699 zakoupil za 46 tisíc zlatých pohořelské panství tehdejší malenovický pán František Karel hrabě z Lichtenštejna, svobodný pán z Kastelkornu. Do 18. století vstoupil Komárov již jako součást Malenovického panství.</w:t>
       </w:r>
       <w:r>
         <w:rPr>
@@ -339,42 +203,12 @@
       <w:r>
         <w:t xml:space="preserve">Roku 1708 byla založena </w:t>
       </w:r>
-      <w:proofErr w:type="spellStart"/>
       <w:r>
         <w:rPr>
           <w:i/>
         </w:rPr>
-        <w:t>rejstra</w:t>
-      </w:r>
-      <w:proofErr w:type="spellEnd"/>
-      <w:r>
-        <w:rPr>
-          <w:i/>
-        </w:rPr>
-        <w:t xml:space="preserve"> </w:t>
-      </w:r>
-      <w:proofErr w:type="spellStart"/>
-      <w:r>
-        <w:rPr>
-          <w:i/>
-        </w:rPr>
-        <w:t>horenská</w:t>
-      </w:r>
-      <w:proofErr w:type="spellEnd"/>
-      <w:r>
-        <w:rPr>
-          <w:i/>
-        </w:rPr>
-        <w:t xml:space="preserve"> </w:t>
-      </w:r>
-      <w:proofErr w:type="spellStart"/>
-      <w:r>
-        <w:rPr>
-          <w:i/>
-        </w:rPr>
-        <w:t>komárovská</w:t>
-      </w:r>
-      <w:proofErr w:type="spellEnd"/>
+        <w:t>rejstra horenská komárovská</w:t>
+      </w:r>
       <w:r>
         <w:t>, což byl registr vinic a jejich majitelů. Pěstování vína bylo v té době hlavním zdrojem obživy zdejších obyvatel. Velký význam vinohradnictví dokazuje i popis zvonu z roku 1712, na kterém byl vyobrazen obecní znak – vinný hrozen.</w:t>
       </w:r>
@@ -415,31 +249,7 @@
         <w:jc w:val="both"/>
       </w:pPr>
       <w:r>
-        <w:t xml:space="preserve">Na počátku 19. století změnil </w:t>
-      </w:r>
-      <w:proofErr w:type="spellStart"/>
-      <w:r>
-        <w:t>Komárov</w:t>
-      </w:r>
-      <w:proofErr w:type="spellEnd"/>
-      <w:r>
-        <w:t xml:space="preserve"> opět svého majitele. Roku 1804 odkoupil </w:t>
-      </w:r>
-      <w:proofErr w:type="spellStart"/>
-      <w:r>
-        <w:t>malenovické</w:t>
-      </w:r>
-      <w:proofErr w:type="spellEnd"/>
-      <w:r>
-        <w:t xml:space="preserve"> panství za částku 660 tisíc zlatých Leopold, hrabě ze Šternberka. </w:t>
-      </w:r>
-      <w:proofErr w:type="spellStart"/>
-      <w:r>
-        <w:t>Komárov</w:t>
-      </w:r>
-      <w:proofErr w:type="spellEnd"/>
-      <w:r>
-        <w:t xml:space="preserve"> zůstal v držení a správě Šternberků až do politických změn ve 20. století.</w:t>
+        <w:t>Na počátku 19. století změnil Komárov opět svého majitele. Roku 1804 odkoupil malenovické panství za částku 660 tisíc zlatých Leopold, hrabě ze Šternberka. Komárov zůstal v držení a správě Šternberků až do politických změn ve 20. století.</w:t>
       </w:r>
     </w:p>
     <w:p>
@@ -467,31 +277,15 @@
         <w:t>s čítající 27 domů.</w:t>
       </w:r>
       <w:r>
-        <w:t xml:space="preserve"> Neštěstí však mělo pozitivní vliv na rozvoj obce, protože se začalo uvažovat o založení hasičského sboru. Dne 18. listopadu 1885 byl přičiněním řídícího učitele Jana Křtitele </w:t>
-      </w:r>
-      <w:proofErr w:type="spellStart"/>
-      <w:r>
-        <w:t>Pulkrábka</w:t>
-      </w:r>
-      <w:proofErr w:type="spellEnd"/>
-      <w:r>
-        <w:t xml:space="preserve"> založen hasičský sbor.</w:t>
-      </w:r>
-    </w:p>
-    <w:p>
-      <w:pPr>
-        <w:jc w:val="both"/>
-      </w:pPr>
-      <w:r>
-        <w:t xml:space="preserve">V roce 1886 vypukl další požár, při kterém vyhořela stará školní budova. Na podobě Komárova se opět podepsal spíše pozitivně. Urychlila se totiž realizace nové školní budovy, která byla slavnostně otevřena už v září 1887. Budova školy, jejímž autorem je známý uherskohradišťský stavitel Josef </w:t>
-      </w:r>
-      <w:proofErr w:type="spellStart"/>
-      <w:r>
-        <w:t>Schaniak</w:t>
-      </w:r>
-      <w:proofErr w:type="spellEnd"/>
-      <w:r>
-        <w:t>, stojí v obci dodnes a slouží jako mateřská škola.</w:t>
+        <w:t xml:space="preserve"> Neštěstí však mělo pozitivní vliv na rozvoj obce, protože se začalo uvažovat o založení hasičského sboru. Dne 18. listopadu 1885 byl přičiněním řídícího učitele Jana Křtitele Pulkrábka založen hasičský sbor.</w:t>
+      </w:r>
+    </w:p>
+    <w:p>
+      <w:pPr>
+        <w:jc w:val="both"/>
+      </w:pPr>
+      <w:r>
+        <w:t>V roce 1886 vypukl další požár, při kterém vyhořela stará školní budova. Na podobě Komárova se opět podepsal spíše pozitivně. Urychlila se totiž realizace nové školní budovy, která byla slavnostně otevřena už v září 1887. Budova školy, jejímž autorem je známý uherskohradišťský stavitel Josef Schaniak, stojí v obci dodnes a slouží jako mateřská škola.</w:t>
       </w:r>
     </w:p>
     <w:p>
@@ -553,15 +347,7 @@
         <w:footnoteReference w:id="1"/>
       </w:r>
       <w:r>
-        <w:t xml:space="preserve"> byla postavena radnice s novým hasičským skladištěm. Také silniční síť se rozrostla. V letech 1909 – 1910 byla vybudována silnice z Komárova do Pohořelic. O rok později přibyla také silnice vedoucí do </w:t>
-      </w:r>
-      <w:proofErr w:type="spellStart"/>
-      <w:r>
-        <w:t>Podevsí</w:t>
-      </w:r>
-      <w:proofErr w:type="spellEnd"/>
-      <w:r>
-        <w:t>.</w:t>
+        <w:t xml:space="preserve"> byla postavena radnice s novým hasičským skladištěm. Také silniční síť se rozrostla. V letech 1909 – 1910 byla vybudována silnice z Komárova do Pohořelic. O rok později přibyla také silnice vedoucí do Podevsí.</w:t>
       </w:r>
     </w:p>
     <w:p>
@@ -597,15 +383,7 @@
         <w:jc w:val="both"/>
       </w:pPr>
       <w:r>
-        <w:t xml:space="preserve">Za první republiky </w:t>
-      </w:r>
-      <w:proofErr w:type="spellStart"/>
-      <w:r>
-        <w:t>Komárov</w:t>
-      </w:r>
-      <w:proofErr w:type="spellEnd"/>
-      <w:r>
-        <w:t xml:space="preserve"> vzkvétal. Mezi lety 1920-1934 se zvýšil počet domů z 85 na 113. Kvůli častým suchým obdobím si občané vykopali nové studny. Ani hasičský sbor nezahálel, vybudoval vodní nádrž a zakoupil novou motorovou stříkačku.</w:t>
+        <w:t>Za první republiky Komárov vzkvétal. Mezi lety 1920-1934 se zvýšil počet domů z 85 na 113. Kvůli častým suchým obdobím si občané vykopali nové studny. Ani hasičský sbor nezahálel, vybudoval vodní nádrž a zakoupil novou motorovou stříkačku.</w:t>
       </w:r>
     </w:p>
     <w:p>
@@ -622,15 +400,7 @@
         <w:t xml:space="preserve"> rovněž</w:t>
       </w:r>
       <w:r>
-        <w:t xml:space="preserve"> přispěla k rozvoji obce. Vyjednala vyšší částku za pronájem honitby. Zajistila zakoupení pozemků „Boří“ a „</w:t>
-      </w:r>
-      <w:proofErr w:type="spellStart"/>
-      <w:r>
-        <w:t>Hačiny</w:t>
-      </w:r>
-      <w:proofErr w:type="spellEnd"/>
-      <w:r>
-        <w:t>“ od hraběte Šternberka za částku 53 tisíc Kč. Byl osázen obecní les a také pastviny byly osazeny novými ovocnými stromy.</w:t>
+        <w:t xml:space="preserve"> přispěla k rozvoji obce. Vyjednala vyšší částku za pronájem honitby. Zajistila zakoupení pozemků „Boří“ a „Hačiny“ od hraběte Šternberka za částku 53 tisíc Kč. Byl osázen obecní les a také pastviny byly osazeny novými ovocnými stromy.</w:t>
       </w:r>
     </w:p>
     <w:p>
@@ -655,15 +425,7 @@
         </w:rPr>
       </w:pPr>
       <w:r>
-        <w:t xml:space="preserve"> Nejen přísná německá nařízení a přídělový systém, ale také výkyvy počasí podepisující se na zemědělských plodinách přinesly chudobu. Radostným momentem této těžké doby bylo dokončení stavby a vysvěcení kostela sv. Antonína </w:t>
-      </w:r>
-      <w:proofErr w:type="spellStart"/>
-      <w:r>
-        <w:t>Paduánského</w:t>
-      </w:r>
-      <w:proofErr w:type="spellEnd"/>
-      <w:r>
-        <w:t xml:space="preserve"> v červnu 1940. Při této příležitosti se konala velk</w:t>
+        <w:t xml:space="preserve"> Nejen přísná německá nařízení a přídělový systém, ale také výkyvy počasí podepisující se na zemědělských plodinách přinesly chudobu. Radostným momentem této těžké doby bylo dokončení stavby a vysvěcení kostela sv. Antonína Paduánského v červnu 1940. Při této příležitosti se konala velk</w:t>
       </w:r>
       <w:r>
         <w:t xml:space="preserve">á slavnost, které se zúčastnily </w:t>
@@ -675,39 +437,7 @@
         <w:t>,</w:t>
       </w:r>
       <w:r>
-        <w:t xml:space="preserve"> například manželé </w:t>
-      </w:r>
-      <w:proofErr w:type="spellStart"/>
-      <w:r>
-        <w:t>Paříkovi</w:t>
-      </w:r>
-      <w:proofErr w:type="spellEnd"/>
-      <w:r>
-        <w:t xml:space="preserve"> z Napajedel. V roce 1943 byla vyhlášena totální mobilizace, což znamenalo nucený odchod mladých obyvatel za prací do Říše. </w:t>
-      </w:r>
-      <w:proofErr w:type="spellStart"/>
-      <w:r>
-        <w:t>Komárovská</w:t>
-      </w:r>
-      <w:proofErr w:type="spellEnd"/>
-      <w:r>
-        <w:t xml:space="preserve"> kronika také zmiňuje deportaci dvou romských rodin do sběrného tábora ve Starém Městě, odkud se již nikdo z nich nevrátil. Ke konci roku 1944 se objevují první zprávy o činnosti partyzánů, k nimž se přidávali lidé prchající z nucených prací. Gestapo v naší obci několikrát hledalo lidi uprchlé z prací i partyzány. Dne 13. dubna 1945 zatklo Gestapo Stanislava </w:t>
-      </w:r>
-      <w:proofErr w:type="spellStart"/>
-      <w:r>
-        <w:t>Babicu</w:t>
-      </w:r>
-      <w:proofErr w:type="spellEnd"/>
-      <w:r>
-        <w:t xml:space="preserve"> a dva ruské zajatce ukryté ve vinohradech. Za šest dnů přijelo Gestapo znovu se stejným cílem. Mezi zatčenými byl tentokrát Antonín </w:t>
-      </w:r>
-      <w:proofErr w:type="spellStart"/>
-      <w:r>
-        <w:t>Lisoněk</w:t>
-      </w:r>
-      <w:proofErr w:type="spellEnd"/>
-      <w:r>
-        <w:t xml:space="preserve">. Konec války se blížil a 2. května 1945 v půl osmé ráno osvobodily ruské a rumunské oddíly naši obec. Radost z osvobození naší obce a země ale brzy </w:t>
+        <w:t xml:space="preserve"> například manželé Paříkovi z Napajedel. V roce 1943 byla vyhlášena totální mobilizace, což znamenalo nucený odchod mladých obyvatel za prací do Říše. Komárovská kronika také zmiňuje deportaci dvou romských rodin do sběrného tábora ve Starém Městě, odkud se již nikdo z nich nevrátil. Ke konci roku 1944 se objevují první zprávy o činnosti partyzánů, k nimž se přidávali lidé prchající z nucených prací. Gestapo v naší obci několikrát hledalo lidi uprchlé z prací i partyzány. Dne 13. dubna 1945 zatklo Gestapo Stanislava Babicu a dva ruské zajatce ukryté ve vinohradech. Za šest dnů přijelo Gestapo znovu se stejným cílem. Mezi zatčenými byl tentokrát Antonín Lisoněk. Konec války se blížil a 2. května 1945 v půl osmé ráno osvobodily ruské a rumunské oddíly naši obec. Radost z osvobození naší obce a země ale brzy </w:t>
       </w:r>
       <w:r>
         <w:lastRenderedPageBreak/>
@@ -823,15 +553,7 @@
         <w:t xml:space="preserve"> jedna pětina původního počtu obyvatel. </w:t>
       </w:r>
       <w:r>
-        <w:t xml:space="preserve">V roce 1976 se </w:t>
-      </w:r>
-      <w:proofErr w:type="spellStart"/>
-      <w:r>
-        <w:t>Komárov</w:t>
-      </w:r>
-      <w:proofErr w:type="spellEnd"/>
-      <w:r>
-        <w:t xml:space="preserve"> stává součástí města Napajedla, ale od konce roku 1990 je opět samostatnou obcí. </w:t>
+        <w:t xml:space="preserve">V roce 1976 se Komárov stává součástí města Napajedla, ale od konce roku 1990 je opět samostatnou obcí. </w:t>
       </w:r>
     </w:p>
     <w:p>
@@ -908,15 +630,7 @@
         <w:t xml:space="preserve"> </w:t>
       </w:r>
       <w:r>
-        <w:t xml:space="preserve">S nově vzniklou provozovnou firmy </w:t>
-      </w:r>
-      <w:proofErr w:type="spellStart"/>
-      <w:r>
-        <w:t>Hypro</w:t>
-      </w:r>
-      <w:proofErr w:type="spellEnd"/>
-      <w:r>
-        <w:t xml:space="preserve"> získalo zaměstnání několik místních obyvatel.</w:t>
+        <w:t>S nově vzniklou provozovnou firmy Hypro získalo zaměstnání několik místních obyvatel.</w:t>
       </w:r>
     </w:p>
     <w:p>
@@ -950,15 +664,7 @@
         <w:jc w:val="both"/>
       </w:pPr>
       <w:r>
-        <w:t xml:space="preserve">Na všech těchto projektech se podílí také zájmové spolky – Sbor dobrovolných hasičů, Myslivecký spolek Pohořelice </w:t>
-      </w:r>
-      <w:proofErr w:type="spellStart"/>
-      <w:r>
-        <w:t>Komárov</w:t>
-      </w:r>
-      <w:proofErr w:type="spellEnd"/>
-      <w:r>
-        <w:t>, TJ Sokol, SOK – Spolek občanů Komárova, Sbor včelařů a Spolek rybářů.</w:t>
+        <w:t>Na všech těchto projektech se podílí také zájmové spolky – Sbor dobrovolných hasičů, Myslivecký spolek Pohořelice Komárov, TJ Sokol, SOK – Spolek občanů Komárova, Sbor včelařů a Spolek rybářů.</w:t>
       </w:r>
     </w:p>
     <w:p>
@@ -1004,26 +710,10 @@
     </w:p>
     <w:p>
       <w:r>
-        <w:t xml:space="preserve">Každé z památných míst přináší tiché svědectví o tom, jak vypadal život na Komárově v minulosti a jaké události zasahovaly do životů našich předchůdců. Pamětníkem některých z nich byla paní Anna </w:t>
-      </w:r>
-      <w:proofErr w:type="spellStart"/>
-      <w:r>
-        <w:t>Rosíková</w:t>
-      </w:r>
-      <w:proofErr w:type="spellEnd"/>
-      <w:r>
-        <w:t xml:space="preserve"> (narozena 1876), jejíž vypráv</w:t>
-      </w:r>
-      <w:r>
-        <w:t xml:space="preserve">ění zaznamenal pan Alois </w:t>
-      </w:r>
-      <w:proofErr w:type="spellStart"/>
-      <w:r>
-        <w:t>Sukup</w:t>
-      </w:r>
-      <w:proofErr w:type="spellEnd"/>
-      <w:r>
-        <w:t xml:space="preserve"> v roce 1968. Jeho</w:t>
+        <w:t>Každé z památných míst přináší tiché svědectví o tom, jak vypadal život na Komárově v minulosti a jaké události zasahovaly do životů našich předchůdců. Pamětníkem některých z nich byla paní Anna Rosíková (narozena 1876), jejíž vypráv</w:t>
+      </w:r>
+      <w:r>
+        <w:t>ění zaznamenal pan Alois Sukup v roce 1968. Jeho</w:t>
       </w:r>
       <w:r>
         <w:t xml:space="preserve"> práci později doplnil pan Petr Seidl, jehož záznamy jsou základem pro tyto stránky. </w:t>
@@ -1070,17 +760,8 @@
           <w:b/>
           <w:sz w:val="40"/>
         </w:rPr>
-        <w:t xml:space="preserve"> v </w:t>
-      </w:r>
-      <w:proofErr w:type="spellStart"/>
-      <w:r>
-        <w:rPr>
-          <w:b/>
-          <w:sz w:val="40"/>
-        </w:rPr>
-        <w:t>Podevsí</w:t>
-      </w:r>
-      <w:proofErr w:type="spellEnd"/>
+        <w:t xml:space="preserve"> v Podevsí</w:t>
+      </w:r>
     </w:p>
     <w:p>
       <w:r>
@@ -1099,21 +780,8 @@
         <w:t xml:space="preserve"> </w:t>
       </w:r>
       <w:r>
-        <w:t xml:space="preserve">V roce 1880 se sedláku </w:t>
-      </w:r>
-      <w:proofErr w:type="spellStart"/>
-      <w:r>
-        <w:t>Fajgarovi</w:t>
-      </w:r>
-      <w:proofErr w:type="spellEnd"/>
-      <w:r>
-        <w:t xml:space="preserve"> splašili koně, když jel dolů z kopce do </w:t>
-      </w:r>
-      <w:proofErr w:type="spellStart"/>
-      <w:r>
-        <w:t>Podevsí</w:t>
-      </w:r>
-      <w:proofErr w:type="spellEnd"/>
+        <w:t>V roce 1880 se sedláku Fajgarovi splašili koně, když jel dolů z kopce do Podevsí</w:t>
+      </w:r>
       <w:r>
         <w:t>. Splašení koně se zastavi</w:t>
       </w:r>
@@ -1126,29 +794,13 @@
     </w:p>
     <w:p>
       <w:r>
-        <w:t xml:space="preserve">Jako poděkování za šťastný konec i zachráněného koně nechal pan </w:t>
-      </w:r>
-      <w:proofErr w:type="spellStart"/>
-      <w:r>
-        <w:t>Fajgar</w:t>
-      </w:r>
-      <w:proofErr w:type="spellEnd"/>
-      <w:r>
-        <w:t xml:space="preserve"> postavit svatý obrázek. Dřevěný obrázek byl v průběhu let několikrát obno</w:t>
-      </w:r>
-      <w:r>
-        <w:t xml:space="preserve">ven a později </w:t>
-      </w:r>
-      <w:proofErr w:type="gramStart"/>
-      <w:r>
-        <w:t xml:space="preserve">nahrazen </w:t>
-      </w:r>
-      <w:r>
-        <w:t xml:space="preserve"> soškou</w:t>
-      </w:r>
-      <w:proofErr w:type="gramEnd"/>
-      <w:r>
-        <w:t xml:space="preserve"> Panny Marie Lurdské. Do doby než byl postaven kostel, se u tohoto obrázku konala májová pobožnost.</w:t>
+        <w:t>Jako poděkování za šťastný konec i zachráněného koně nechal pan Fajgar postavit svatý obrázek. Dřevěný obrázek byl v průběhu let několikrát obno</w:t>
+      </w:r>
+      <w:r>
+        <w:t xml:space="preserve">ven a později nahrazen </w:t>
+      </w:r>
+      <w:r>
+        <w:t>soškou Panny Marie Lurdské. Do doby než byl postaven kostel, se u tohoto obrázku konala májová pobožnost.</w:t>
       </w:r>
     </w:p>
     <w:p>
@@ -1211,40 +863,30 @@
         <w:t>Se svou druhou ženou Františkou si proto osvojili její neteře. Jedna z nich zůstala na Komárově a provdala se za Josefa Blahu.</w:t>
       </w:r>
       <w:r>
-        <w:t xml:space="preserve"> Jejich syn František byl výtvarně nadaný a vystudoval </w:t>
-      </w:r>
-      <w:proofErr w:type="spellStart"/>
-      <w:r>
-        <w:t>UmPrum</w:t>
-      </w:r>
-      <w:proofErr w:type="spellEnd"/>
-      <w:r>
-        <w:t xml:space="preserve"> v Uherském Hradišti. Díky tomu se mohl restaurovat nejen sochu před svým domem, ale také obrazy v místním kostele. Původní socha měla v pozadí ještě kříž, ale ten se panu Blahovi bohužel nepodařilo zachránit. Na opravě se podíleli také pan Jaroslav </w:t>
-      </w:r>
-      <w:proofErr w:type="spellStart"/>
-      <w:r>
-        <w:t>Bětík</w:t>
-      </w:r>
-      <w:proofErr w:type="spellEnd"/>
-      <w:r>
-        <w:t xml:space="preserve"> a pan Jiří Vrána, kteří opravili sokl.</w:t>
-      </w:r>
-      <w:r>
-        <w:t xml:space="preserve"> Dne 23. září 2003 byla tato opravená socha nainstalována na své původní místo</w:t>
-      </w:r>
-    </w:p>
-    <w:p>
-      <w:r>
-        <w:rPr>
-          <w:highlight w:val="yellow"/>
-        </w:rPr>
-        <w:t xml:space="preserve">Poslední oprava proběhla v roce </w:t>
-      </w:r>
-      <w:r>
-        <w:rPr>
-          <w:highlight w:val="yellow"/>
-        </w:rPr>
-        <w:t>…</w:t>
+        <w:t xml:space="preserve"> Jejich syn František byl výtvarně nadaný a vystudoval UmPrum v Uherském Hradišti. Díky tomu se mohl restaurovat nejen sochu před svým domem, ale také obrazy v místním kostele. Původní socha měla v pozadí ještě kříž, ale ten se panu Blahovi bohužel nepodařilo zachránit. Na opravě se podíleli také pan Jaroslav Bětík a pan Jiří Vrána, kteří opravili sokl.</w:t>
+      </w:r>
+      <w:r>
+        <w:t xml:space="preserve"> Dne 23. září 2003 byla tato opravená socha na</w:t>
+      </w:r>
+      <w:r>
+        <w:t>instalována na své původní míst.</w:t>
+      </w:r>
+    </w:p>
+    <w:p>
+      <w:r>
+        <w:t>Poslední oprava proběhla v</w:t>
+      </w:r>
+      <w:r>
+        <w:t> </w:t>
+      </w:r>
+      <w:r>
+        <w:t>roce</w:t>
+      </w:r>
+      <w:r>
+        <w:t xml:space="preserve"> </w:t>
+      </w:r>
+      <w:r>
+        <w:t>2015.</w:t>
       </w:r>
     </w:p>
     <w:p/>
@@ -1353,6 +995,11 @@
     </w:p>
     <w:p>
       <w:r>
+        <w:t>Poslední oprava proběhla v roce 2015.</w:t>
+      </w:r>
+    </w:p>
+    <w:p>
+      <w:r>
         <w:br w:type="page"/>
       </w:r>
     </w:p>
@@ -1389,21 +1036,14 @@
     </w:p>
     <w:p>
       <w:r>
-        <w:t xml:space="preserve">Na křižovatce uprostřed naší obce stojí kamenný kříž s nápisem: „Tento kříž věnoval zdejší občas Izidor Mlýnek </w:t>
-      </w:r>
-      <w:proofErr w:type="gramStart"/>
-      <w:r>
-        <w:t>L.P.</w:t>
-      </w:r>
-      <w:proofErr w:type="gramEnd"/>
-      <w:r>
-        <w:t xml:space="preserve"> 1885“.</w:t>
+        <w:t>Na křižovatce uprostřed naší obce stojí kamenný kříž s nápisem: „Tento kříž věnoval zdejší občas Izidor Mlýnek L.P. 1885“.</w:t>
       </w:r>
       <w:r>
         <w:t xml:space="preserve"> </w:t>
       </w:r>
-    </w:p>
-    <w:p>
+      <w:r>
+        <w:t xml:space="preserve"> </w:t>
+      </w:r>
       <w:r>
         <w:t>Málokdo dnes tuší, že v nápise na kříži se skrývá tragédie jednoho zbytečně zmařeného života.</w:t>
       </w:r>
@@ -1431,31 +1071,24 @@
     </w:p>
     <w:p>
       <w:r>
-        <w:t>Kříž stojí na původním místě dodnes. Poslední oprava proběhla v roce …</w:t>
-      </w:r>
-    </w:p>
-    <w:p>
-      <w:r>
-        <w:t xml:space="preserve">V roce 1968 zaznamenal pan </w:t>
-      </w:r>
-      <w:proofErr w:type="spellStart"/>
-      <w:r>
-        <w:t>Sukup</w:t>
-      </w:r>
-      <w:proofErr w:type="spellEnd"/>
-      <w:r>
-        <w:t xml:space="preserve"> tuto historii z vyprávění </w:t>
-      </w:r>
-      <w:r>
-        <w:t xml:space="preserve">paní </w:t>
-      </w:r>
-      <w:proofErr w:type="spellStart"/>
-      <w:r>
-        <w:t>Rosíkové</w:t>
-      </w:r>
-      <w:proofErr w:type="spellEnd"/>
-      <w:r>
-        <w:t>. Ta byla svědkem stavby a svěcení kříže se účastnila jako družička.</w:t>
+        <w:t>Kříž stojí na původním místě dodnes. Poslední oprava proběhla v</w:t>
+      </w:r>
+      <w:r>
+        <w:t> </w:t>
+      </w:r>
+      <w:r>
+        <w:t>roc</w:t>
+      </w:r>
+      <w:r>
+        <w:t>e 2015.</w:t>
+      </w:r>
+    </w:p>
+    <w:p>
+      <w:r>
+        <w:t xml:space="preserve">V roce 1968 zaznamenal pan Sukup tuto historii z vyprávění </w:t>
+      </w:r>
+      <w:r>
+        <w:t>paní Rosíkové. Ta byla svědkem stavby a svěcení kříže se účastnila jako družička.</w:t>
       </w:r>
     </w:p>
     <w:p>
@@ -1549,31 +1182,7 @@
     </w:p>
     <w:p>
       <w:r>
-        <w:t xml:space="preserve">V roce 1990 byl u příležitosti 50 let trvání kostela opraven také tento kříž. Na jeho obnově se podíleli pan </w:t>
-      </w:r>
-      <w:proofErr w:type="spellStart"/>
-      <w:r>
-        <w:t>Hyánek</w:t>
-      </w:r>
-      <w:proofErr w:type="spellEnd"/>
-      <w:r>
-        <w:t xml:space="preserve"> z </w:t>
-      </w:r>
-      <w:proofErr w:type="gramStart"/>
-      <w:r>
-        <w:t>Oldřich</w:t>
-      </w:r>
-      <w:proofErr w:type="gramEnd"/>
-      <w:r>
-        <w:t xml:space="preserve"> a pan </w:t>
-      </w:r>
-      <w:proofErr w:type="spellStart"/>
-      <w:r>
-        <w:t>Sukup</w:t>
-      </w:r>
-      <w:proofErr w:type="spellEnd"/>
-      <w:r>
-        <w:t xml:space="preserve"> z Komárova</w:t>
+        <w:t>V roce 1990 byl u příležitosti 50 let trvání kostela opraven také tento kříž. Na jeho obnově se podíleli pan Hyánek z Oldřich a pan Sukup z Komárova</w:t>
       </w:r>
     </w:p>
     <w:p>
@@ -1620,23 +1229,7 @@
         <w:t xml:space="preserve"> </w:t>
       </w:r>
       <w:r>
-        <w:t xml:space="preserve">odkázal svobodný mládenec Alois </w:t>
-      </w:r>
-      <w:proofErr w:type="spellStart"/>
-      <w:r>
-        <w:t>Fajgar</w:t>
-      </w:r>
-      <w:proofErr w:type="spellEnd"/>
-      <w:r>
-        <w:t xml:space="preserve"> a dále pak 27 zlatých z poslední vůle svobodné dívky Aloisie </w:t>
-      </w:r>
-      <w:proofErr w:type="spellStart"/>
-      <w:r>
-        <w:t>Fajgarové</w:t>
-      </w:r>
-      <w:proofErr w:type="spellEnd"/>
-      <w:r>
-        <w:t xml:space="preserve">. </w:t>
+        <w:t xml:space="preserve">odkázal svobodný mládenec Alois Fajgar a dále pak 27 zlatých z poslední vůle svobodné dívky Aloisie Fajgarové. </w:t>
       </w:r>
       <w:r>
         <w:t>V roce 1904 byla vykonána sbírka, která vynesla asi 35 zlatých. Celý obnos byl uložen u Spořitelny města Napajedel.</w:t>
@@ -1645,15 +1238,7 @@
         <w:t xml:space="preserve"> </w:t>
       </w:r>
       <w:r>
-        <w:t xml:space="preserve">Další obnos přibyl v roce 1910. Občané </w:t>
-      </w:r>
-      <w:proofErr w:type="spellStart"/>
-      <w:r>
-        <w:t>komárovští</w:t>
-      </w:r>
-      <w:proofErr w:type="spellEnd"/>
-      <w:r>
-        <w:t xml:space="preserve"> chodili do farního kostela v Pohořelicích přes zámecký park hraběte Šternberka. To hrabě nelibě nesl a žádal pro naši obec, že cestu přeloží podél parku na současné místo. Za to nabídl částku 2.500 K, která měla být věnována na postavení kaple v Komárově.</w:t>
+        <w:t>Další obnos přibyl v roce 1910. Občané komárovští chodili do farního kostela v Pohořelicích přes zámecký park hraběte Šternberka. To hrabě nelibě nesl a žádal pro naši obec, že cestu přeloží podél parku na současné místo. Za to nabídl částku 2.500 K, která měla být věnována na postavení kaple v Komárově.</w:t>
       </w:r>
       <w:r>
         <w:t xml:space="preserve"> </w:t>
@@ -1711,23 +1296,7 @@
         <w:t xml:space="preserve">línský děkan, </w:t>
       </w:r>
       <w:r>
-        <w:t xml:space="preserve">P. Theodor </w:t>
-      </w:r>
-      <w:proofErr w:type="spellStart"/>
-      <w:r>
-        <w:t>Vavruša</w:t>
-      </w:r>
-      <w:proofErr w:type="spellEnd"/>
-      <w:r>
-        <w:t xml:space="preserve"> a zúčastnilo se jí mnoho lidí ze širokého okolí. Nechyběly ani významné osoby jako například manželé </w:t>
-      </w:r>
-      <w:proofErr w:type="spellStart"/>
-      <w:r>
-        <w:t>Paříkovi</w:t>
-      </w:r>
-      <w:proofErr w:type="spellEnd"/>
-      <w:r>
-        <w:t xml:space="preserve"> z Napajedel.</w:t>
+        <w:t>P. Theodor Vavruša a zúčastnilo se jí mnoho lidí ze širokého okolí. Nechyběly ani významné osoby jako například manželé Paříkovi z Napajedel.</w:t>
       </w:r>
       <w:r>
         <w:t xml:space="preserve"> </w:t>
@@ -1831,15 +1400,7 @@
     </w:p>
     <w:p>
       <w:r>
-        <w:t xml:space="preserve">Tento dřevěný kříž v „Kopaninách“ byl postaven v roce 1873 při cestě, která vedla přes </w:t>
-      </w:r>
-      <w:proofErr w:type="spellStart"/>
-      <w:r>
-        <w:t>Dalenky</w:t>
-      </w:r>
-      <w:proofErr w:type="spellEnd"/>
-      <w:r>
-        <w:t xml:space="preserve"> do Pohořelic. Když byla v roce 1910 postavena nová silnice do Pohořelic, byl kříž přesunut až k silnici na současné místo.</w:t>
+        <w:t>Tento dřevěný kříž v „Kopaninách“ byl postaven v roce 1873 při cestě, která vedla přes Dalenky do Pohořelic. Když byla v roce 1910 postavena nová silnice do Pohořelic, byl kříž přesunut až k silnici na současné místo.</w:t>
       </w:r>
     </w:p>
     <w:p>
@@ -1874,50 +1435,17 @@
           <w:b/>
           <w:sz w:val="40"/>
         </w:rPr>
-        <w:t xml:space="preserve"> v </w:t>
-      </w:r>
-      <w:proofErr w:type="spellStart"/>
-      <w:r>
-        <w:rPr>
-          <w:b/>
-          <w:sz w:val="40"/>
-        </w:rPr>
-        <w:t>Kračinách</w:t>
-      </w:r>
-      <w:proofErr w:type="spellEnd"/>
-    </w:p>
-    <w:p>
-      <w:r>
-        <w:t xml:space="preserve">Na konci rovinky pod lesem Buček ve směru </w:t>
-      </w:r>
-      <w:proofErr w:type="spellStart"/>
-      <w:r>
-        <w:t>Komárov</w:t>
-      </w:r>
-      <w:proofErr w:type="spellEnd"/>
-      <w:r>
-        <w:t xml:space="preserve"> stojí v zatáčce dvě košaté lípy. Každý, kdo jede kolem, si jistě všimne, že mezi těmito lípami stoji kamenná socha.</w:t>
-      </w:r>
-    </w:p>
-    <w:p>
-      <w:r>
-        <w:t xml:space="preserve">Tu zde nechal postavit jistý Jan </w:t>
-      </w:r>
-      <w:proofErr w:type="spellStart"/>
-      <w:r>
-        <w:t>Stolařík</w:t>
-      </w:r>
-      <w:proofErr w:type="spellEnd"/>
-      <w:r>
-        <w:t xml:space="preserve"> a rodina Dohnalova z č. 23 z Komárova v roce 1927. Strýc </w:t>
-      </w:r>
-      <w:proofErr w:type="spellStart"/>
-      <w:r>
-        <w:t>Stolařík</w:t>
-      </w:r>
-      <w:proofErr w:type="spellEnd"/>
-      <w:r>
-        <w:t xml:space="preserve"> byl svobodný a </w:t>
+        <w:t xml:space="preserve"> v Kračinách</w:t>
+      </w:r>
+    </w:p>
+    <w:p>
+      <w:r>
+        <w:t>Na konci rovinky pod lesem Buček ve směru Komárov stojí v zatáčce dvě košaté lípy. Každý, kdo jede kolem, si jistě všimne, že mezi těmito lípami stoji kamenná socha.</w:t>
+      </w:r>
+    </w:p>
+    <w:p>
+      <w:r>
+        <w:t xml:space="preserve">Tu zde nechal postavit jistý Jan Stolařík a rodina Dohnalova z č. 23 z Komárova v roce 1927. Strýc Stolařík byl svobodný a </w:t>
       </w:r>
       <w:r>
         <w:t>bezdětný</w:t>
@@ -1928,13 +1456,8 @@
       <w:r>
         <w:t xml:space="preserve">pana </w:t>
       </w:r>
-      <w:proofErr w:type="spellStart"/>
-      <w:r>
-        <w:t>Stolaříka</w:t>
-      </w:r>
-      <w:proofErr w:type="spellEnd"/>
-      <w:r>
-        <w:t xml:space="preserve"> rozhodla rodina Dohnalova, že místo dřevěného kříže postaví kříž kamenný, který bude </w:t>
+      <w:r>
+        <w:t xml:space="preserve">Stolaříka rozhodla rodina Dohnalova, že místo dřevěného kříže postaví kříž kamenný, který bude </w:t>
       </w:r>
       <w:r>
         <w:t>lépe</w:t>
@@ -1962,15 +1485,7 @@
     </w:p>
     <w:p>
       <w:r>
-        <w:t xml:space="preserve">V roce 1966 byla socha opravena z prostředků dobrovolné sbírky </w:t>
-      </w:r>
-      <w:proofErr w:type="spellStart"/>
-      <w:r>
-        <w:t>komárovských</w:t>
-      </w:r>
-      <w:proofErr w:type="spellEnd"/>
-      <w:r>
-        <w:t xml:space="preserve"> občanů. Další opravy se socha dočkala v roce 2009.</w:t>
+        <w:t>V roce 1966 byla socha opravena z prostředků dobrovolné sbírky komárovských občanů. Další opravy se socha dočkala v roce 2009.</w:t>
       </w:r>
     </w:p>
     <w:p>
@@ -1999,57 +1514,17 @@
           <w:b/>
           <w:sz w:val="40"/>
         </w:rPr>
-        <w:t>Obrázek u „</w:t>
-      </w:r>
-      <w:proofErr w:type="spellStart"/>
-      <w:r>
-        <w:rPr>
-          <w:b/>
-          <w:sz w:val="40"/>
-        </w:rPr>
-        <w:t>Boříčka</w:t>
-      </w:r>
-      <w:proofErr w:type="spellEnd"/>
-      <w:r>
-        <w:rPr>
-          <w:b/>
-          <w:sz w:val="40"/>
-        </w:rPr>
-        <w:t>“</w:t>
-      </w:r>
-    </w:p>
-    <w:p>
-      <w:r>
-        <w:t>Obrázek v </w:t>
-      </w:r>
-      <w:proofErr w:type="gramStart"/>
-      <w:r>
-        <w:t>Boří nechal</w:t>
-      </w:r>
-      <w:proofErr w:type="gramEnd"/>
-      <w:r>
-        <w:t xml:space="preserve"> v roce 1890 postavit pan Vyoral, otec Ludvíka a Aloise </w:t>
-      </w:r>
-      <w:proofErr w:type="spellStart"/>
-      <w:r>
-        <w:t>Vyoralových</w:t>
-      </w:r>
-      <w:proofErr w:type="spellEnd"/>
-      <w:r>
-        <w:t>.</w:t>
-      </w:r>
-    </w:p>
-    <w:p>
-      <w:r>
-        <w:t xml:space="preserve">Alois byl mladý a byl velmi nemocný na plíce. Když se pak po dlouhé době uzdravil, nechal jeho otec postavit svatý obrázek. Byl ale jenom papírový, představující sv. Izidora, který byl po čase velmi potrhán. Toho si všimla stařenka </w:t>
-      </w:r>
-      <w:proofErr w:type="spellStart"/>
-      <w:r>
-        <w:t>Rosíková</w:t>
-      </w:r>
-      <w:proofErr w:type="spellEnd"/>
-      <w:r>
-        <w:t xml:space="preserve"> a nah</w:t>
+        <w:t>Obrázek u „Boříčka“</w:t>
+      </w:r>
+    </w:p>
+    <w:p>
+      <w:r>
+        <w:t>Obrázek v Boří nechal v roce 1890 postavit pan Vyoral, otec Ludvíka a Aloise Vyoralových.</w:t>
+      </w:r>
+    </w:p>
+    <w:p>
+      <w:r>
+        <w:t>Alois byl mladý a byl velmi nemocný na plíce. Když se pak po dlouhé době uzdravil, nechal jeho otec postavit svatý obrázek. Byl ale jenom papírový, představující sv. Izidora, který byl po čase velmi potrhán. Toho si všimla stařenka Rosíková a nah</w:t>
       </w:r>
       <w:r>
         <w:t xml:space="preserve">radila jej dřevěnou soškou Panny Marie s Ježíšem, která byla dříve umístěna ve výklenku jejich domu. </w:t>
@@ -2072,21 +1547,8 @@
         <w:t xml:space="preserve"> V dnešní době tudy projde málo lidí a tak obrázek upadá v zapomnění. </w:t>
       </w:r>
       <w:r>
-        <w:t xml:space="preserve">Dříve však každý, kdo </w:t>
-      </w:r>
-      <w:proofErr w:type="gramStart"/>
-      <w:r>
-        <w:t>šel</w:t>
-      </w:r>
-      <w:proofErr w:type="gramEnd"/>
-      <w:r>
-        <w:t xml:space="preserve"> do Napajedel </w:t>
-      </w:r>
-      <w:proofErr w:type="gramStart"/>
-      <w:r>
-        <w:t>musel</w:t>
-      </w:r>
-      <w:proofErr w:type="gramEnd"/>
+        <w:t>Dříve však každý, kdo šel do Napajedel musel</w:t>
+      </w:r>
       <w:r>
         <w:t xml:space="preserve"> projít kolem něj</w:t>
       </w:r>
@@ -2151,52 +1613,12 @@
           <w:sz w:val="40"/>
         </w:rPr>
         <w:lastRenderedPageBreak/>
-        <w:t xml:space="preserve">10 Zastavení „u </w:t>
-      </w:r>
-      <w:proofErr w:type="spellStart"/>
-      <w:r>
-        <w:rPr>
-          <w:b/>
-          <w:sz w:val="40"/>
-        </w:rPr>
-        <w:t>Kameňa</w:t>
-      </w:r>
-      <w:proofErr w:type="spellEnd"/>
-      <w:r>
-        <w:rPr>
-          <w:b/>
-          <w:sz w:val="40"/>
-        </w:rPr>
-        <w:t>“</w:t>
-      </w:r>
-    </w:p>
-    <w:p>
-      <w:r>
-        <w:t xml:space="preserve">Na místě zvaném „u </w:t>
-      </w:r>
-      <w:proofErr w:type="spellStart"/>
-      <w:r>
-        <w:t>Kameňa</w:t>
-      </w:r>
-      <w:proofErr w:type="spellEnd"/>
-      <w:r>
-        <w:t xml:space="preserve">“ se setkávají katastry tří obcí, Komárova, </w:t>
-      </w:r>
-      <w:proofErr w:type="spellStart"/>
-      <w:r>
-        <w:t>Topolné</w:t>
-      </w:r>
-      <w:proofErr w:type="spellEnd"/>
-      <w:r>
-        <w:t xml:space="preserve"> a </w:t>
-      </w:r>
-      <w:proofErr w:type="spellStart"/>
-      <w:r>
-        <w:t>Březolup</w:t>
-      </w:r>
-      <w:proofErr w:type="spellEnd"/>
-      <w:r>
-        <w:t>. Spoluprací těchto tří obcí vznikla pěkná trad</w:t>
+        <w:t>10 Zastavení „u Kameňa“</w:t>
+      </w:r>
+    </w:p>
+    <w:p>
+      <w:r>
+        <w:t>Na místě zvaném „u Kameňa“ se setkávají katastry tří obcí, Komárova, Topolné a Březolup. Spoluprací těchto tří obcí vznikla pěkná trad</w:t>
       </w:r>
       <w:r>
         <w:t>ice každoročního srazu občanů na tomto místě. Obce se pravidelně střídají v zajištění občerstvení a zábavného programu.</w:t>
@@ -2204,15 +1626,7 @@
     </w:p>
     <w:p>
       <w:r>
-        <w:t xml:space="preserve">V dávných dobách procházela tímto místem </w:t>
-      </w:r>
-      <w:proofErr w:type="spellStart"/>
-      <w:r>
-        <w:t>formanská</w:t>
-      </w:r>
-      <w:proofErr w:type="spellEnd"/>
-      <w:r>
-        <w:t xml:space="preserve"> cesta, je tedy možné, že kámen vyznačující rozhraní obcí mohl být milníkem a obrázky světců na kmeni stromu připomínkou nějaké dnes již zapomenuté události. </w:t>
+        <w:t xml:space="preserve">V dávných dobách procházela tímto místem formanská cesta, je tedy možné, že kámen vyznačující rozhraní obcí mohl být milníkem a obrázky světců na kmeni stromu připomínkou nějaké dnes již zapomenuté události. </w:t>
       </w:r>
     </w:p>
     <w:p/>
@@ -2253,13 +1667,8 @@
         </w:numPr>
       </w:pPr>
       <w:r>
-        <w:t xml:space="preserve">Obec </w:t>
-      </w:r>
-      <w:proofErr w:type="spellStart"/>
-      <w:r>
-        <w:t>Komárov</w:t>
-      </w:r>
-      <w:proofErr w:type="spellEnd"/>
+        <w:t>Obec Komárov</w:t>
+      </w:r>
     </w:p>
     <w:p>
       <w:pPr>
@@ -3045,7 +2454,7 @@
 </file>
 
 <file path=customXml/itemProps1.xml><?xml version="1.0" encoding="utf-8"?>
-<ds:datastoreItem xmlns:ds="http://schemas.openxmlformats.org/officeDocument/2006/customXml" ds:itemID="{3B5048C9-F226-4EA1-9808-531E217B1AAC}">
+<ds:datastoreItem xmlns:ds="http://schemas.openxmlformats.org/officeDocument/2006/customXml" ds:itemID="{9E2F0B45-9E80-4134-87C5-89F05F92DC04}">
   <ds:schemaRefs>
     <ds:schemaRef ds:uri="http://schemas.openxmlformats.org/officeDocument/2006/bibliography"/>
   </ds:schemaRefs>

</xml_diff>